<commit_message>
Started work on Chapter 3B (HFP)
</commit_message>
<xml_diff>
--- a/deleted.docx
+++ b/deleted.docx
@@ -81,87 +81,7 @@
           <w:szCs w:val="24"/>
           <w:lang w:val="en-DE"/>
         </w:rPr>
-        <w:t>m from the recording electrode (</w:t>
-      </w:r>
-      <w:proofErr w:type="spellStart"/>
-      <w:r>
-        <w:rPr>
-          <w:szCs w:val="24"/>
-          <w:lang w:val="en-DE"/>
-        </w:rPr>
-        <w:t>Katzner</w:t>
-      </w:r>
-      <w:proofErr w:type="spellEnd"/>
-      <w:r>
-        <w:rPr>
-          <w:szCs w:val="24"/>
-          <w:lang w:val="en-DE"/>
-        </w:rPr>
-        <w:t xml:space="preserve">, </w:t>
-      </w:r>
-      <w:proofErr w:type="spellStart"/>
-      <w:r>
-        <w:rPr>
-          <w:szCs w:val="24"/>
-          <w:lang w:val="en-DE"/>
-        </w:rPr>
-        <w:t>Nauhaus</w:t>
-      </w:r>
-      <w:proofErr w:type="spellEnd"/>
-      <w:r>
-        <w:rPr>
-          <w:szCs w:val="24"/>
-          <w:lang w:val="en-DE"/>
-        </w:rPr>
-        <w:t xml:space="preserve">, </w:t>
-      </w:r>
-      <w:proofErr w:type="spellStart"/>
-      <w:r>
-        <w:rPr>
-          <w:szCs w:val="24"/>
-          <w:lang w:val="en-DE"/>
-        </w:rPr>
-        <w:t>Benucci</w:t>
-      </w:r>
-      <w:proofErr w:type="spellEnd"/>
-      <w:r>
-        <w:rPr>
-          <w:szCs w:val="24"/>
-          <w:lang w:val="en-DE"/>
-        </w:rPr>
-        <w:t xml:space="preserve">, Bonin, </w:t>
-      </w:r>
-      <w:proofErr w:type="spellStart"/>
-      <w:r>
-        <w:rPr>
-          <w:szCs w:val="24"/>
-          <w:lang w:val="en-DE"/>
-        </w:rPr>
-        <w:t>Ringach</w:t>
-      </w:r>
-      <w:proofErr w:type="spellEnd"/>
-      <w:r>
-        <w:rPr>
-          <w:szCs w:val="24"/>
-          <w:lang w:val="en-DE"/>
-        </w:rPr>
-        <w:t xml:space="preserve"> et al., 2009, Neuron; Xing, Yeh, &amp; Shapley, 2009, J </w:t>
-      </w:r>
-      <w:proofErr w:type="spellStart"/>
-      <w:r>
-        <w:rPr>
-          <w:szCs w:val="24"/>
-          <w:lang w:val="en-DE"/>
-        </w:rPr>
-        <w:t>Neurosc</w:t>
-      </w:r>
-      <w:proofErr w:type="spellEnd"/>
-      <w:r>
-        <w:rPr>
-          <w:szCs w:val="24"/>
-          <w:lang w:val="en-DE"/>
-        </w:rPr>
-        <w:t>)</w:t>
+        <w:t>m from the recording electrode (Katzner, Nauhaus, Benucci, Bonin, Ringach et al., 2009, Neuron; Xing, Yeh, &amp; Shapley, 2009, J Neurosc)</w:t>
       </w:r>
       <w:r>
         <w:rPr>
@@ -196,23 +116,7 @@
           <w:szCs w:val="24"/>
           <w:lang w:val="en-DE"/>
         </w:rPr>
-        <w:t xml:space="preserve"> we cannot reliably record single neuron activity further than 100 </w:t>
-      </w:r>
-      <w:proofErr w:type="spellStart"/>
-      <w:r>
-        <w:rPr>
-          <w:szCs w:val="24"/>
-          <w:lang w:val="en-DE"/>
-        </w:rPr>
-        <w:t>μm</w:t>
-      </w:r>
-      <w:proofErr w:type="spellEnd"/>
-      <w:r>
-        <w:rPr>
-          <w:szCs w:val="24"/>
-          <w:lang w:val="en-DE"/>
-        </w:rPr>
-        <w:t xml:space="preserve"> away with current methods (doi.org/10.1529/biophysj.107.111179; doi.org/10.1038/nn1233).</w:t>
+        <w:t xml:space="preserve"> we cannot reliably record single neuron activity further than 100 μm away with current methods (doi.org/10.1529/biophysj.107.111179; doi.org/10.1038/nn1233).</w:t>
       </w:r>
       <w:r>
         <w:rPr>
@@ -463,33 +367,11 @@
         </w:rPr>
         <w:t xml:space="preserve">xx </w:t>
       </w:r>
-      <w:proofErr w:type="spellStart"/>
-      <w:r>
-        <w:rPr>
-          <w:szCs w:val="24"/>
-        </w:rPr>
-        <w:t>Tallon-Baudry</w:t>
-      </w:r>
-      <w:proofErr w:type="spellEnd"/>
-      <w:r>
-        <w:rPr>
-          <w:szCs w:val="24"/>
-        </w:rPr>
-        <w:t xml:space="preserve"> et al., 1996; </w:t>
-      </w:r>
-      <w:proofErr w:type="spellStart"/>
-      <w:r>
-        <w:rPr>
-          <w:szCs w:val="24"/>
-        </w:rPr>
-        <w:t>Lachaux</w:t>
-      </w:r>
-      <w:proofErr w:type="spellEnd"/>
-      <w:r>
-        <w:rPr>
-          <w:szCs w:val="24"/>
-        </w:rPr>
-        <w:t xml:space="preserve"> et al., 1999</w:t>
+      <w:r>
+        <w:rPr>
+          <w:szCs w:val="24"/>
+        </w:rPr>
+        <w:t>Tallon-Baudry et al., 1996; Lachaux et al., 1999</w:t>
       </w:r>
       <w:r>
         <w:rPr>
@@ -1561,7 +1443,6 @@
         </w:rPr>
         <w:t xml:space="preserve">) is the phase at that time point). </w:t>
       </w:r>
-      <w:proofErr w:type="spellStart"/>
       <w:r>
         <w:rPr>
           <w:rFonts w:ascii="Times New Roman" w:hAnsi="Times New Roman" w:cs="Times New Roman"/>
@@ -1579,94 +1460,91 @@
         </w:rPr>
         <w:t>enc</w:t>
       </w:r>
-      <w:proofErr w:type="spellEnd"/>
       <w:r>
         <w:rPr>
           <w:rFonts w:ascii="Times New Roman" w:hAnsi="Times New Roman" w:cs="Times New Roman"/>
           <w:sz w:val="24"/>
           <w:szCs w:val="24"/>
         </w:rPr>
-        <w:t xml:space="preserve"> and </w:t>
-      </w:r>
-      <w:proofErr w:type="spellStart"/>
+        <w:t> and n</w:t>
+      </w:r>
       <w:r>
         <w:rPr>
           <w:rFonts w:ascii="Times New Roman" w:hAnsi="Times New Roman" w:cs="Times New Roman"/>
           <w:sz w:val="24"/>
           <w:szCs w:val="24"/>
-        </w:rPr>
-        <w:t>n</w:t>
+          <w:vertAlign w:val="subscript"/>
+        </w:rPr>
+        <w:t>ret</w:t>
       </w:r>
       <w:r>
         <w:rPr>
           <w:rFonts w:ascii="Times New Roman" w:hAnsi="Times New Roman" w:cs="Times New Roman"/>
           <w:sz w:val="24"/>
           <w:szCs w:val="24"/>
-          <w:vertAlign w:val="subscript"/>
-        </w:rPr>
-        <w:t>ret</w:t>
-      </w:r>
-      <w:proofErr w:type="spellEnd"/>
+        </w:rPr>
+        <w:t xml:space="preserve"> correspond to the numbers of spikes in the encoding and retrieval episodes, respectively, </w:t>
+      </w:r>
       <w:r>
         <w:rPr>
           <w:rFonts w:ascii="Times New Roman" w:hAnsi="Times New Roman" w:cs="Times New Roman"/>
           <w:sz w:val="24"/>
           <w:szCs w:val="24"/>
-        </w:rPr>
-        <w:t xml:space="preserve"> correspond to the numbers of spikes in the encoding and retrieval episodes, respectively, </w:t>
+          <w:lang w:val="en-DE"/>
+        </w:rPr>
+        <w:t>and</w:t>
       </w:r>
       <w:r>
         <w:rPr>
           <w:rFonts w:ascii="Times New Roman" w:hAnsi="Times New Roman" w:cs="Times New Roman"/>
           <w:sz w:val="24"/>
           <w:szCs w:val="24"/>
-          <w:lang w:val="en-DE"/>
-        </w:rPr>
-        <w:t>and</w:t>
+        </w:rPr>
+        <w:t> n</w:t>
       </w:r>
       <w:r>
         <w:rPr>
           <w:rFonts w:ascii="Times New Roman" w:hAnsi="Times New Roman" w:cs="Times New Roman"/>
           <w:sz w:val="24"/>
           <w:szCs w:val="24"/>
-        </w:rPr>
-        <w:t> n</w:t>
+          <w:vertAlign w:val="subscript"/>
+          <w:lang w:val="en-DE"/>
+        </w:rPr>
+        <w:t xml:space="preserve">all </w:t>
       </w:r>
       <w:r>
         <w:rPr>
           <w:rFonts w:ascii="Times New Roman" w:hAnsi="Times New Roman" w:cs="Times New Roman"/>
           <w:sz w:val="24"/>
           <w:szCs w:val="24"/>
-          <w:vertAlign w:val="subscript"/>
-          <w:lang w:val="en-DE"/>
-        </w:rPr>
-        <w:t xml:space="preserve">all </w:t>
+          <w:lang w:val="en-DE"/>
+        </w:rPr>
+        <w:t xml:space="preserve"> </w:t>
       </w:r>
       <w:r>
         <w:rPr>
           <w:rFonts w:ascii="Times New Roman" w:hAnsi="Times New Roman" w:cs="Times New Roman"/>
           <w:sz w:val="24"/>
           <w:szCs w:val="24"/>
-          <w:lang w:val="en-DE"/>
-        </w:rPr>
-        <w:t xml:space="preserve"> </w:t>
+        </w:rPr>
+        <w:t>= n</w:t>
       </w:r>
       <w:r>
         <w:rPr>
           <w:rFonts w:ascii="Times New Roman" w:hAnsi="Times New Roman" w:cs="Times New Roman"/>
           <w:sz w:val="24"/>
           <w:szCs w:val="24"/>
-        </w:rPr>
-        <w:t xml:space="preserve">= </w:t>
-      </w:r>
-      <w:proofErr w:type="spellStart"/>
+          <w:vertAlign w:val="subscript"/>
+        </w:rPr>
+        <w:t>enc</w:t>
+      </w:r>
       <w:r>
         <w:rPr>
           <w:rFonts w:ascii="Times New Roman" w:hAnsi="Times New Roman" w:cs="Times New Roman"/>
           <w:sz w:val="24"/>
           <w:szCs w:val="24"/>
         </w:rPr>
-        <w:t>n</w:t>
+        <w:t> + n</w:t>
       </w:r>
       <w:r>
         <w:rPr>
@@ -1675,36 +1553,8 @@
           <w:szCs w:val="24"/>
           <w:vertAlign w:val="subscript"/>
         </w:rPr>
-        <w:t>enc</w:t>
-      </w:r>
-      <w:proofErr w:type="spellEnd"/>
-      <w:r>
-        <w:rPr>
-          <w:rFonts w:ascii="Times New Roman" w:hAnsi="Times New Roman" w:cs="Times New Roman"/>
-          <w:sz w:val="24"/>
-          <w:szCs w:val="24"/>
-        </w:rPr>
-        <w:t xml:space="preserve"> + </w:t>
-      </w:r>
-      <w:proofErr w:type="spellStart"/>
-      <w:r>
-        <w:rPr>
-          <w:rFonts w:ascii="Times New Roman" w:hAnsi="Times New Roman" w:cs="Times New Roman"/>
-          <w:sz w:val="24"/>
-          <w:szCs w:val="24"/>
-        </w:rPr>
-        <w:t>n</w:t>
-      </w:r>
-      <w:r>
-        <w:rPr>
-          <w:rFonts w:ascii="Times New Roman" w:hAnsi="Times New Roman" w:cs="Times New Roman"/>
-          <w:sz w:val="24"/>
-          <w:szCs w:val="24"/>
-          <w:vertAlign w:val="subscript"/>
-        </w:rPr>
         <w:t>ret</w:t>
       </w:r>
-      <w:proofErr w:type="spellEnd"/>
       <w:r>
         <w:rPr>
           <w:rFonts w:ascii="Times New Roman" w:hAnsi="Times New Roman" w:cs="Times New Roman"/>
@@ -1780,39 +1630,7 @@
           <w:szCs w:val="24"/>
           <w:lang w:val="en-DE"/>
         </w:rPr>
-        <w:t xml:space="preserve">I also show figures for SFC for encoding and retrieval for </w:t>
-      </w:r>
-      <w:proofErr w:type="spellStart"/>
-      <w:r>
-        <w:rPr>
-          <w:szCs w:val="24"/>
-          <w:lang w:val="en-DE"/>
-        </w:rPr>
-        <w:t>rESNs</w:t>
-      </w:r>
-      <w:proofErr w:type="spellEnd"/>
-      <w:r>
-        <w:rPr>
-          <w:szCs w:val="24"/>
-          <w:lang w:val="en-DE"/>
-        </w:rPr>
-        <w:t xml:space="preserve"> and </w:t>
-      </w:r>
-      <w:proofErr w:type="spellStart"/>
-      <w:r>
-        <w:rPr>
-          <w:szCs w:val="24"/>
-          <w:lang w:val="en-DE"/>
-        </w:rPr>
-        <w:t>SUs</w:t>
-      </w:r>
-      <w:proofErr w:type="spellEnd"/>
-      <w:r>
-        <w:rPr>
-          <w:szCs w:val="24"/>
-          <w:lang w:val="en-DE"/>
-        </w:rPr>
-        <w:t xml:space="preserve"> (?) and tested it using the Rayleigh test (cite toolbox)</w:t>
+        <w:t>I also show figures for SFC for encoding and retrieval for rESNs and SUs (?) and tested it using the Rayleigh test (cite toolbox)</w:t>
       </w:r>
     </w:p>
     <w:p>
@@ -1905,7 +1723,6 @@
       <w:r>
         <w:t xml:space="preserve">However, there was a significant fast theta oscillation during encoding for reinstated episodes and non-reinstated episodes (reinstated episodes: </w:t>
       </w:r>
-      <w:proofErr w:type="spellStart"/>
       <w:r>
         <w:rPr>
           <w:i/>
@@ -1921,11 +1738,9 @@
         </w:rPr>
         <w:t>rein</w:t>
       </w:r>
-      <w:proofErr w:type="spellEnd"/>
       <w:r>
         <w:t xml:space="preserve">(122) = 3.4233, </w:t>
       </w:r>
-      <w:proofErr w:type="spellStart"/>
       <w:r>
         <w:rPr>
           <w:i/>
@@ -1941,7 +1756,6 @@
         </w:rPr>
         <w:t>rein</w:t>
       </w:r>
-      <w:proofErr w:type="spellEnd"/>
       <w:r>
         <w:t xml:space="preserve"> = 6.9518, </w:t>
       </w:r>
@@ -1963,7 +1777,6 @@
       <w:r>
         <w:t xml:space="preserve"> = 2.0307, </w:t>
       </w:r>
-      <w:proofErr w:type="spellStart"/>
       <w:r>
         <w:rPr>
           <w:i/>
@@ -1979,7 +1792,6 @@
         </w:rPr>
         <w:t>rein</w:t>
       </w:r>
-      <w:proofErr w:type="spellEnd"/>
       <w:r>
         <w:t xml:space="preserve"> = </w:t>
       </w:r>
@@ -1989,7 +1801,6 @@
       <w:r>
         <w:t xml:space="preserve">; non-reinstated episodes: </w:t>
       </w:r>
-      <w:proofErr w:type="spellStart"/>
       <w:r>
         <w:rPr>
           <w:i/>
@@ -2003,27 +1814,35 @@
           <w:iCs/>
           <w:vertAlign w:val="subscript"/>
         </w:rPr>
-        <w:t>non</w:t>
-      </w:r>
-      <w:proofErr w:type="spellEnd"/>
+        <w:t>non-rein</w:t>
+      </w:r>
+      <w:r>
+        <w:t xml:space="preserve">(122) = 3.8151, </w:t>
+      </w:r>
+      <w:r>
+        <w:rPr>
+          <w:i/>
+          <w:iCs/>
+        </w:rPr>
+        <w:t>mean</w:t>
+      </w:r>
       <w:r>
         <w:rPr>
           <w:i/>
           <w:iCs/>
           <w:vertAlign w:val="subscript"/>
         </w:rPr>
-        <w:t>-rein</w:t>
-      </w:r>
-      <w:r>
-        <w:t xml:space="preserve">(122) = 3.8151, </w:t>
-      </w:r>
-      <w:proofErr w:type="spellStart"/>
+        <w:t>no-rein</w:t>
+      </w:r>
+      <w:r>
+        <w:t xml:space="preserve"> = 10.4919, </w:t>
+      </w:r>
       <w:r>
         <w:rPr>
           <w:i/>
           <w:iCs/>
         </w:rPr>
-        <w:t>mean</w:t>
+        <w:t>se</w:t>
       </w:r>
       <w:r>
         <w:rPr>
@@ -2031,27 +1850,50 @@
           <w:iCs/>
           <w:vertAlign w:val="subscript"/>
         </w:rPr>
-        <w:t>no</w:t>
-      </w:r>
-      <w:proofErr w:type="spellEnd"/>
+        <w:t>no-rein</w:t>
+      </w:r>
+      <w:r>
+        <w:t xml:space="preserve"> = 2.7501, </w:t>
+      </w:r>
+      <w:r>
+        <w:rPr>
+          <w:i/>
+          <w:iCs/>
+        </w:rPr>
+        <w:t>p</w:t>
+      </w:r>
       <w:r>
         <w:rPr>
           <w:i/>
           <w:iCs/>
           <w:vertAlign w:val="subscript"/>
         </w:rPr>
-        <w:t>-rein</w:t>
-      </w:r>
-      <w:r>
-        <w:t xml:space="preserve"> = 10.4919, </w:t>
-      </w:r>
-      <w:proofErr w:type="spellStart"/>
+        <w:t>non-rein</w:t>
+      </w:r>
+      <w:r>
+        <w:t xml:space="preserve"> = </w:t>
+      </w:r>
+      <w:r>
+        <w:t>0.00021506</w:t>
+      </w:r>
+      <w:r>
+        <w:t>) and during retrieval (</w:t>
+      </w:r>
+      <w:r>
+        <w:t>reinstated</w:t>
+      </w:r>
+      <w:r>
+        <w:t xml:space="preserve"> episodes</w:t>
+      </w:r>
+      <w:r>
+        <w:t xml:space="preserve">: </w:t>
+      </w:r>
       <w:r>
         <w:rPr>
           <w:i/>
           <w:iCs/>
         </w:rPr>
-        <w:t>se</w:t>
+        <w:t>t</w:t>
       </w:r>
       <w:r>
         <w:rPr>
@@ -2059,27 +1901,41 @@
           <w:iCs/>
           <w:vertAlign w:val="subscript"/>
         </w:rPr>
-        <w:t>no</w:t>
-      </w:r>
-      <w:proofErr w:type="spellEnd"/>
+        <w:t>rein</w:t>
+      </w:r>
+      <w:r>
+        <w:t xml:space="preserve">(122) = 4.6513, </w:t>
+      </w:r>
+      <w:r>
+        <w:rPr>
+          <w:i/>
+          <w:iCs/>
+        </w:rPr>
+        <w:t>mean</w:t>
+      </w:r>
       <w:r>
         <w:rPr>
           <w:i/>
           <w:iCs/>
           <w:vertAlign w:val="subscript"/>
         </w:rPr>
-        <w:t>-rein</w:t>
-      </w:r>
-      <w:r>
-        <w:t xml:space="preserve"> = 2.7501, </w:t>
-      </w:r>
-      <w:proofErr w:type="spellStart"/>
+        <w:t>rei</w:t>
+      </w:r>
+      <w:r>
+        <w:rPr>
+          <w:vertAlign w:val="subscript"/>
+        </w:rPr>
+        <w:t>n</w:t>
+      </w:r>
+      <w:r>
+        <w:t xml:space="preserve"> = 6.7263, </w:t>
+      </w:r>
       <w:r>
         <w:rPr>
           <w:i/>
           <w:iCs/>
         </w:rPr>
-        <w:t>p</w:t>
+        <w:t>se</w:t>
       </w:r>
       <w:r>
         <w:rPr>
@@ -2087,42 +1943,50 @@
           <w:iCs/>
           <w:vertAlign w:val="subscript"/>
         </w:rPr>
-        <w:t>non</w:t>
-      </w:r>
-      <w:proofErr w:type="spellEnd"/>
+        <w:t>rein</w:t>
+      </w:r>
+      <w:r>
+        <w:t xml:space="preserve"> = 1.4461, </w:t>
+      </w:r>
+      <w:r>
+        <w:rPr>
+          <w:i/>
+          <w:iCs/>
+        </w:rPr>
+        <w:t>p</w:t>
+      </w:r>
       <w:r>
         <w:rPr>
           <w:i/>
           <w:iCs/>
           <w:vertAlign w:val="subscript"/>
         </w:rPr>
-        <w:t>-rein</w:t>
+        <w:t>rein</w:t>
       </w:r>
       <w:r>
         <w:t xml:space="preserve"> = </w:t>
       </w:r>
       <w:r>
-        <w:t>0.00021506</w:t>
-      </w:r>
-      <w:r>
-        <w:t>) and during retrieval (</w:t>
-      </w:r>
-      <w:r>
-        <w:t>reinstated</w:t>
+        <w:t>0.0000084372</w:t>
+      </w:r>
+      <w:r>
+        <w:t>;</w:t>
+      </w:r>
+      <w:r>
+        <w:t xml:space="preserve"> </w:t>
+      </w:r>
+      <w:r>
+        <w:t>non-reinstated</w:t>
       </w:r>
       <w:r>
         <w:t xml:space="preserve"> episodes</w:t>
       </w:r>
-      <w:r>
-        <w:t xml:space="preserve">: </w:t>
-      </w:r>
-      <w:proofErr w:type="spellStart"/>
       <w:r>
         <w:rPr>
           <w:i/>
           <w:iCs/>
         </w:rPr>
-        <w:t>t</w:t>
+        <w:t>: t</w:t>
       </w:r>
       <w:r>
         <w:rPr>
@@ -2130,13 +1994,17 @@
           <w:iCs/>
           <w:vertAlign w:val="subscript"/>
         </w:rPr>
-        <w:t>rein</w:t>
-      </w:r>
-      <w:proofErr w:type="spellEnd"/>
-      <w:r>
-        <w:t xml:space="preserve">(122) = 4.6513, </w:t>
-      </w:r>
-      <w:proofErr w:type="spellStart"/>
+        <w:t>non-rein</w:t>
+      </w:r>
+      <w:r>
+        <w:t xml:space="preserve">(122) = </w:t>
+      </w:r>
+      <w:r>
+        <w:t>4.5176</w:t>
+      </w:r>
+      <w:r>
+        <w:t xml:space="preserve">, </w:t>
+      </w:r>
       <w:r>
         <w:rPr>
           <w:i/>
@@ -2150,17 +2018,16 @@
           <w:iCs/>
           <w:vertAlign w:val="subscript"/>
         </w:rPr>
-        <w:t>rei</w:t>
-      </w:r>
-      <w:r>
-        <w:rPr>
-          <w:vertAlign w:val="subscript"/>
-        </w:rPr>
-        <w:t>n</w:t>
-      </w:r>
-      <w:proofErr w:type="spellEnd"/>
-      <w:r>
-        <w:t xml:space="preserve"> = 6.7263, </w:t>
+        <w:t>no-rein</w:t>
+      </w:r>
+      <w:r>
+        <w:t xml:space="preserve"> = </w:t>
+      </w:r>
+      <w:r>
+        <w:t>10.4407</w:t>
+      </w:r>
+      <w:r>
+        <w:t xml:space="preserve">, </w:t>
       </w:r>
       <w:r>
         <w:rPr>
@@ -2175,12 +2042,17 @@
           <w:iCs/>
           <w:vertAlign w:val="subscript"/>
         </w:rPr>
-        <w:t>rein</w:t>
-      </w:r>
-      <w:r>
-        <w:t xml:space="preserve"> = 1.4461, </w:t>
-      </w:r>
-      <w:proofErr w:type="spellStart"/>
+        <w:t>no-rein</w:t>
+      </w:r>
+      <w:r>
+        <w:t xml:space="preserve"> = </w:t>
+      </w:r>
+      <w:r>
+        <w:t>2.3111</w:t>
+      </w:r>
+      <w:r>
+        <w:t xml:space="preserve">, </w:t>
+      </w:r>
       <w:r>
         <w:rPr>
           <w:i/>
@@ -2194,165 +2066,12 @@
           <w:iCs/>
           <w:vertAlign w:val="subscript"/>
         </w:rPr>
-        <w:t>rein</w:t>
-      </w:r>
-      <w:proofErr w:type="spellEnd"/>
+        <w:t>non-rein</w:t>
+      </w:r>
       <w:r>
         <w:t xml:space="preserve"> = </w:t>
       </w:r>
       <w:r>
-        <w:t>0.0000084372</w:t>
-      </w:r>
-      <w:r>
-        <w:t>;</w:t>
-      </w:r>
-      <w:r>
-        <w:t xml:space="preserve"> </w:t>
-      </w:r>
-      <w:r>
-        <w:t>non-reinstated</w:t>
-      </w:r>
-      <w:r>
-        <w:t xml:space="preserve"> episodes</w:t>
-      </w:r>
-      <w:r>
-        <w:rPr>
-          <w:i/>
-          <w:iCs/>
-        </w:rPr>
-        <w:t xml:space="preserve">: </w:t>
-      </w:r>
-      <w:proofErr w:type="spellStart"/>
-      <w:r>
-        <w:rPr>
-          <w:i/>
-          <w:iCs/>
-        </w:rPr>
-        <w:t>t</w:t>
-      </w:r>
-      <w:r>
-        <w:rPr>
-          <w:i/>
-          <w:iCs/>
-          <w:vertAlign w:val="subscript"/>
-        </w:rPr>
-        <w:t>non</w:t>
-      </w:r>
-      <w:proofErr w:type="spellEnd"/>
-      <w:r>
-        <w:rPr>
-          <w:i/>
-          <w:iCs/>
-          <w:vertAlign w:val="subscript"/>
-        </w:rPr>
-        <w:t>-rein</w:t>
-      </w:r>
-      <w:r>
-        <w:t xml:space="preserve">(122) = </w:t>
-      </w:r>
-      <w:r>
-        <w:t>4.5176</w:t>
-      </w:r>
-      <w:r>
-        <w:t xml:space="preserve">, </w:t>
-      </w:r>
-      <w:proofErr w:type="spellStart"/>
-      <w:r>
-        <w:rPr>
-          <w:i/>
-          <w:iCs/>
-        </w:rPr>
-        <w:t>mean</w:t>
-      </w:r>
-      <w:r>
-        <w:rPr>
-          <w:i/>
-          <w:iCs/>
-          <w:vertAlign w:val="subscript"/>
-        </w:rPr>
-        <w:t>no</w:t>
-      </w:r>
-      <w:proofErr w:type="spellEnd"/>
-      <w:r>
-        <w:rPr>
-          <w:i/>
-          <w:iCs/>
-          <w:vertAlign w:val="subscript"/>
-        </w:rPr>
-        <w:t>-rein</w:t>
-      </w:r>
-      <w:r>
-        <w:t xml:space="preserve"> = </w:t>
-      </w:r>
-      <w:r>
-        <w:t>10.4407</w:t>
-      </w:r>
-      <w:r>
-        <w:t xml:space="preserve">, </w:t>
-      </w:r>
-      <w:proofErr w:type="spellStart"/>
-      <w:r>
-        <w:rPr>
-          <w:i/>
-          <w:iCs/>
-        </w:rPr>
-        <w:t>se</w:t>
-      </w:r>
-      <w:r>
-        <w:rPr>
-          <w:i/>
-          <w:iCs/>
-          <w:vertAlign w:val="subscript"/>
-        </w:rPr>
-        <w:t>no</w:t>
-      </w:r>
-      <w:proofErr w:type="spellEnd"/>
-      <w:r>
-        <w:rPr>
-          <w:i/>
-          <w:iCs/>
-          <w:vertAlign w:val="subscript"/>
-        </w:rPr>
-        <w:t>-rein</w:t>
-      </w:r>
-      <w:r>
-        <w:t xml:space="preserve"> = </w:t>
-      </w:r>
-      <w:r>
-        <w:t>2.3111</w:t>
-      </w:r>
-      <w:r>
-        <w:t xml:space="preserve">, </w:t>
-      </w:r>
-      <w:proofErr w:type="spellStart"/>
-      <w:r>
-        <w:rPr>
-          <w:i/>
-          <w:iCs/>
-        </w:rPr>
-        <w:t>p</w:t>
-      </w:r>
-      <w:r>
-        <w:rPr>
-          <w:i/>
-          <w:iCs/>
-          <w:vertAlign w:val="subscript"/>
-        </w:rPr>
-        <w:t>non</w:t>
-      </w:r>
-      <w:proofErr w:type="spellEnd"/>
-      <w:r>
-        <w:rPr>
-          <w:i/>
-          <w:iCs/>
-          <w:vertAlign w:val="subscript"/>
-        </w:rPr>
-        <w:t>-rein</w:t>
-      </w:r>
-      <w:r>
-        <w:t xml:space="preserve"> = </w:t>
-      </w:r>
-      <w:r>
         <w:t>0.000014556</w:t>
       </w:r>
       <w:r>
@@ -2370,282 +2089,189 @@
         <w:rPr>
           <w:lang w:val="en-DE"/>
         </w:rPr>
-        <w:t xml:space="preserve">removed: </w:t>
-      </w:r>
-      <w:proofErr w:type="spellStart"/>
-      <w:r>
-        <w:rPr>
-          <w:lang w:val="en-DE"/>
-        </w:rPr>
-        <w:t>noReIn</w:t>
-      </w:r>
-      <w:proofErr w:type="spellEnd"/>
-    </w:p>
-    <w:p>
-      <w:pPr>
-        <w:rPr>
-          <w:lang w:val="en-DE"/>
-        </w:rPr>
-      </w:pPr>
-      <w:r>
-        <w:rPr>
-          <w:lang w:val="en-DE"/>
-        </w:rPr>
-        <w:t xml:space="preserve">We next determined if there is significant oscillatory (i.e., periodic) activity in the (2-5 Hz) and fast (5-9 Hz) theta ranges. Using one-sample t-tests we found no significant slow theta oscillatory activity in experiment 1 (all p &gt; 0.18). However, there was a significant fast theta oscillation in reinstated episodes and non-reinstated episodes during encoding (reinstated episodes: </w:t>
-      </w:r>
-      <w:proofErr w:type="spellStart"/>
-      <w:r>
-        <w:rPr>
-          <w:lang w:val="en-DE"/>
-        </w:rPr>
-        <w:t>trein</w:t>
-      </w:r>
-      <w:proofErr w:type="spellEnd"/>
-      <w:r>
-        <w:rPr>
-          <w:lang w:val="en-DE"/>
-        </w:rPr>
-        <w:t xml:space="preserve"> (122) = 3.4233, </w:t>
-      </w:r>
-      <w:proofErr w:type="spellStart"/>
-      <w:r>
-        <w:rPr>
-          <w:lang w:val="en-DE"/>
-        </w:rPr>
-        <w:t>prein</w:t>
-      </w:r>
-      <w:proofErr w:type="spellEnd"/>
-      <w:r>
-        <w:rPr>
-          <w:lang w:val="en-DE"/>
-        </w:rPr>
-        <w:t xml:space="preserve"> = 0.00084282; non-reinstated episodes: </w:t>
-      </w:r>
-      <w:proofErr w:type="spellStart"/>
-      <w:r>
-        <w:rPr>
-          <w:lang w:val="en-DE"/>
-        </w:rPr>
-        <w:t>tnon</w:t>
-      </w:r>
-      <w:proofErr w:type="spellEnd"/>
-      <w:r>
-        <w:rPr>
-          <w:lang w:val="en-DE"/>
-        </w:rPr>
-        <w:t xml:space="preserve">-rein (122) = 3.8151, </w:t>
-      </w:r>
-      <w:proofErr w:type="spellStart"/>
-      <w:r>
-        <w:rPr>
-          <w:lang w:val="en-DE"/>
-        </w:rPr>
-        <w:t>pnon</w:t>
-      </w:r>
-      <w:proofErr w:type="spellEnd"/>
-      <w:r>
-        <w:rPr>
-          <w:lang w:val="en-DE"/>
-        </w:rPr>
-        <w:t xml:space="preserve">-rein = 0.00021506) and during retrieval (reinstated episodes: </w:t>
-      </w:r>
-      <w:proofErr w:type="spellStart"/>
-      <w:r>
-        <w:rPr>
-          <w:lang w:val="en-DE"/>
-        </w:rPr>
-        <w:t>trein</w:t>
-      </w:r>
-      <w:proofErr w:type="spellEnd"/>
-      <w:r>
-        <w:rPr>
-          <w:lang w:val="en-DE"/>
-        </w:rPr>
-        <w:t xml:space="preserve"> (122) = 4.6513, </w:t>
-      </w:r>
-      <w:proofErr w:type="spellStart"/>
-      <w:r>
-        <w:rPr>
-          <w:lang w:val="en-DE"/>
-        </w:rPr>
-        <w:t>prein</w:t>
-      </w:r>
-      <w:proofErr w:type="spellEnd"/>
-      <w:r>
-        <w:rPr>
-          <w:lang w:val="en-DE"/>
-        </w:rPr>
-        <w:t xml:space="preserve"> = 0.0000084372; non-reinstated episodes: </w:t>
-      </w:r>
-      <w:proofErr w:type="spellStart"/>
-      <w:r>
-        <w:rPr>
-          <w:lang w:val="en-DE"/>
-        </w:rPr>
-        <w:t>tnon</w:t>
-      </w:r>
-      <w:proofErr w:type="spellEnd"/>
-      <w:r>
-        <w:rPr>
-          <w:lang w:val="en-DE"/>
-        </w:rPr>
-        <w:t xml:space="preserve">-rein (122) = 4.5176, </w:t>
-      </w:r>
-      <w:proofErr w:type="spellStart"/>
-      <w:r>
-        <w:rPr>
-          <w:lang w:val="en-DE"/>
-        </w:rPr>
-        <w:t>pnon</w:t>
-      </w:r>
-      <w:proofErr w:type="spellEnd"/>
-      <w:r>
-        <w:rPr>
-          <w:lang w:val="en-DE"/>
-        </w:rPr>
-        <w:t xml:space="preserve">-rein = 0.000014556) in experiment 1. In experiment 2 we found a significant slow and fast oscillation in reinstated and non-reinstated episodes during encoding (t slow rein (32) = 3.1599, </w:t>
-      </w:r>
-      <w:proofErr w:type="spellStart"/>
-      <w:r>
-        <w:rPr>
-          <w:lang w:val="en-DE"/>
-        </w:rPr>
-        <w:t>pslow</w:t>
-      </w:r>
-      <w:proofErr w:type="spellEnd"/>
-      <w:r>
-        <w:rPr>
-          <w:lang w:val="en-DE"/>
-        </w:rPr>
-        <w:t xml:space="preserve"> rein = 0.0034; t slow non-rein (32) = 4.9958, </w:t>
-      </w:r>
-      <w:proofErr w:type="spellStart"/>
-      <w:r>
-        <w:rPr>
-          <w:lang w:val="en-DE"/>
-        </w:rPr>
-        <w:t>pslow</w:t>
-      </w:r>
-      <w:proofErr w:type="spellEnd"/>
-      <w:r>
-        <w:rPr>
-          <w:lang w:val="en-DE"/>
-        </w:rPr>
-        <w:t xml:space="preserve"> non-rein = 0.000020117; t fast rein (32) = 3.7464, </w:t>
-      </w:r>
-      <w:proofErr w:type="spellStart"/>
-      <w:r>
-        <w:rPr>
-          <w:lang w:val="en-DE"/>
-        </w:rPr>
-        <w:t>pfast</w:t>
-      </w:r>
-      <w:proofErr w:type="spellEnd"/>
-      <w:r>
-        <w:rPr>
-          <w:lang w:val="en-DE"/>
-        </w:rPr>
-        <w:t xml:space="preserve"> rein = 0.00070996; t fast non-rein (32) = 3.9249, </w:t>
-      </w:r>
-      <w:proofErr w:type="spellStart"/>
-      <w:r>
-        <w:rPr>
-          <w:lang w:val="en-DE"/>
-        </w:rPr>
-        <w:t>pfast</w:t>
-      </w:r>
-      <w:proofErr w:type="spellEnd"/>
-      <w:r>
-        <w:rPr>
-          <w:lang w:val="en-DE"/>
-        </w:rPr>
-        <w:t xml:space="preserve"> non-rein = 0.0004323) and retrieval (</w:t>
-      </w:r>
-      <w:proofErr w:type="spellStart"/>
-      <w:r>
-        <w:rPr>
-          <w:lang w:val="en-DE"/>
-        </w:rPr>
-        <w:t>tslow</w:t>
-      </w:r>
-      <w:proofErr w:type="spellEnd"/>
-      <w:r>
-        <w:rPr>
-          <w:lang w:val="en-DE"/>
-        </w:rPr>
-        <w:t xml:space="preserve"> rein (32) = 3.8057, </w:t>
-      </w:r>
-      <w:proofErr w:type="spellStart"/>
-      <w:r>
-        <w:rPr>
-          <w:lang w:val="en-DE"/>
-        </w:rPr>
-        <w:t>pslow</w:t>
-      </w:r>
-      <w:proofErr w:type="spellEnd"/>
-      <w:r>
-        <w:rPr>
-          <w:lang w:val="en-DE"/>
-        </w:rPr>
-        <w:t xml:space="preserve"> rein = 0.00060249; t slow non-rein (32) = 5.4284, </w:t>
-      </w:r>
-      <w:proofErr w:type="spellStart"/>
-      <w:r>
-        <w:rPr>
-          <w:lang w:val="en-DE"/>
-        </w:rPr>
-        <w:t>pslow</w:t>
-      </w:r>
-      <w:proofErr w:type="spellEnd"/>
-      <w:r>
-        <w:rPr>
-          <w:lang w:val="en-DE"/>
-        </w:rPr>
-        <w:t xml:space="preserve"> non-rein &lt; 0.00001; t fast rein (32) = 2.8623, </w:t>
-      </w:r>
-      <w:proofErr w:type="spellStart"/>
-      <w:r>
-        <w:rPr>
-          <w:lang w:val="en-DE"/>
-        </w:rPr>
-        <w:t>pfast</w:t>
-      </w:r>
-      <w:proofErr w:type="spellEnd"/>
-      <w:r>
-        <w:rPr>
-          <w:lang w:val="en-DE"/>
-        </w:rPr>
-        <w:t xml:space="preserve"> rein = 0.0074; </w:t>
-      </w:r>
-      <w:proofErr w:type="spellStart"/>
-      <w:r>
-        <w:rPr>
-          <w:lang w:val="en-DE"/>
-        </w:rPr>
-        <w:t>tfast</w:t>
-      </w:r>
-      <w:proofErr w:type="spellEnd"/>
-      <w:r>
-        <w:rPr>
-          <w:lang w:val="en-DE"/>
-        </w:rPr>
-        <w:t xml:space="preserve"> non-rein (32) = 3.4827, </w:t>
-      </w:r>
-      <w:proofErr w:type="spellStart"/>
-      <w:r>
-        <w:rPr>
-          <w:lang w:val="en-DE"/>
-        </w:rPr>
-        <w:t>pfast</w:t>
-      </w:r>
-      <w:proofErr w:type="spellEnd"/>
-      <w:r>
-        <w:rPr>
-          <w:lang w:val="en-DE"/>
-        </w:rPr>
-        <w:t xml:space="preserve"> non-rein = 0.0015).</w:t>
-      </w:r>
-    </w:p>
+        <w:t>removed: noReIn</w:t>
+      </w:r>
+    </w:p>
+    <w:p>
+      <w:pPr>
+        <w:rPr>
+          <w:lang w:val="en-DE"/>
+        </w:rPr>
+      </w:pPr>
+      <w:r>
+        <w:rPr>
+          <w:lang w:val="en-DE"/>
+        </w:rPr>
+        <w:t>We next determined if there is significant oscillatory (i.e., periodic) activity in the (2-5 Hz) and fast (5-9 Hz) theta ranges. Using one-sample t-tests we found no significant slow theta oscillatory activity in experiment 1 (all p &gt; 0.18). However, there was a significant fast theta oscillation in reinstated episodes and non-reinstated episodes during encoding (reinstated episodes: trein (122) = 3.4233, prein = 0.00084282; non-reinstated episodes: tnon-rein (122) = 3.8151, pnon-rein = 0.00021506) and during retrieval (reinstated episodes: trein (122) = 4.6513, prein = 0.0000084372; non-reinstated episodes: tnon-rein (122) = 4.5176, pnon-rein = 0.000014556) in experiment 1. In experiment 2 we found a significant slow and fast oscillation in reinstated and non-reinstated episodes during encoding (t slow rein (32) = 3.1599, pslow rein = 0.0034; t slow non-rein (32) = 4.9958, pslow non-rein = 0.000020117; t fast rein (32) = 3.7464, pfast rein = 0.00070996; t fast non-rein (32) = 3.9249, pfast non-rein = 0.0004323) and retrieval (tslow rein (32) = 3.8057, pslow rein = 0.00060249; t slow non-rein (32) = 5.4284, pslow non-rein &lt; 0.00001; t fast rein (32) = 2.8623, pfast rein = 0.0074; tfast non-rein (32) = 3.4827, pfast non-rein = 0.0015).</w:t>
+      </w:r>
+    </w:p>
+    <w:p>
+      <w:pPr>
+        <w:rPr>
+          <w:lang w:val="en-DE"/>
+        </w:rPr>
+      </w:pPr>
+    </w:p>
+    <w:p>
+      <w:pPr>
+        <w:rPr>
+          <w:szCs w:val="24"/>
+        </w:rPr>
+      </w:pPr>
+      <w:r>
+        <w:rPr>
+          <w:szCs w:val="24"/>
+        </w:rPr>
+        <w:lastRenderedPageBreak/>
+        <w:t>An open question remains if all theta is created equal. Compared to rodents human theta activity is slower (xx) (hippocampal?) and hippocamp</w:t>
+      </w:r>
+      <w:r>
+        <w:rPr>
+          <w:szCs w:val="24"/>
+          <w:lang w:val="en-DE"/>
+        </w:rPr>
+        <w:t xml:space="preserve">al theta is </w:t>
+      </w:r>
+      <w:r>
+        <w:rPr>
+          <w:szCs w:val="24"/>
+        </w:rPr>
+        <w:t xml:space="preserve">split into slow (2-5 Hz) and fast (5-9 Hz) </w:t>
+      </w:r>
+      <w:r>
+        <w:rPr>
+          <w:szCs w:val="24"/>
+          <w:lang w:val="en-DE"/>
+        </w:rPr>
+        <w:t xml:space="preserve">components </w:t>
+      </w:r>
+      <w:r>
+        <w:rPr>
+          <w:szCs w:val="24"/>
+        </w:rPr>
+        <w:t>(xx). Contrary to what has been believed for a long time there are separate theta generators in the hippocampus (septum, xx) and the cortex (xx).</w:t>
+      </w:r>
+    </w:p>
+    <w:p/>
+    <w:p>
+      <w:pPr>
+        <w:rPr>
+          <w:lang w:val="en-DE"/>
+        </w:rPr>
+      </w:pPr>
+      <w:r>
+        <w:rPr>
+          <w:lang w:val="en-DE"/>
+        </w:rPr>
+        <w:t>On theta as well:</w:t>
+      </w:r>
+    </w:p>
+    <w:p>
+      <w:pPr>
+        <w:pStyle w:val="pf0"/>
+        <w:numPr>
+          <w:ilvl w:val="0"/>
+          <w:numId w:val="1"/>
+        </w:numPr>
+        <w:rPr>
+          <w:rStyle w:val="cf01"/>
+          <w:rFonts w:ascii="Arial" w:hAnsi="Arial" w:cs="Arial"/>
+          <w:sz w:val="20"/>
+          <w:szCs w:val="20"/>
+        </w:rPr>
+      </w:pPr>
+      <w:r>
+        <w:rPr>
+          <w:rStyle w:val="cf01"/>
+        </w:rPr>
+        <w:t>Buzsaki STDP idea</w:t>
+      </w:r>
+    </w:p>
+    <w:p>
+      <w:pPr>
+        <w:pStyle w:val="pf0"/>
+        <w:rPr>
+          <w:rStyle w:val="cf01"/>
+        </w:rPr>
+      </w:pPr>
+    </w:p>
+    <w:p>
+      <w:pPr>
+        <w:pStyle w:val="pf0"/>
+        <w:rPr>
+          <w:rStyle w:val="cf01"/>
+          <w:lang w:val="en-DE"/>
+        </w:rPr>
+      </w:pPr>
+      <w:r>
+        <w:rPr>
+          <w:rStyle w:val="cf01"/>
+          <w:lang w:val="en-DE"/>
+        </w:rPr>
+        <w:t>Result section before I describe the phase opposition analysis:</w:t>
+      </w:r>
+    </w:p>
+    <w:p>
+      <w:pPr>
+        <w:pStyle w:val="pf0"/>
+        <w:rPr>
+          <w:rFonts w:ascii="Arial" w:hAnsi="Arial" w:cs="Arial"/>
+          <w:sz w:val="20"/>
+          <w:szCs w:val="20"/>
+          <w:lang w:val="en-DE"/>
+        </w:rPr>
+      </w:pPr>
+      <w:r>
+        <w:t>For each neuron we determined the complex value of the narrowband component at the time of the relevant spikes during encoding and retrieval.</w:t>
+      </w:r>
+    </w:p>
+    <w:p/>
+    <w:p>
+      <w:pPr>
+        <w:rPr>
+          <w:lang w:val="en-DE"/>
+        </w:rPr>
+      </w:pPr>
+      <w:r>
+        <w:rPr>
+          <w:lang w:val="en-DE"/>
+        </w:rPr>
+        <w:t>3B (High Frequency Power)</w:t>
+      </w:r>
+    </w:p>
+    <w:p>
+      <w:r>
+        <w:t xml:space="preserve">Assuming that the high frequency activity in the LFP in each high impedance microwire is independent, but in reality they are referenced using the same/a shared low impedance microwire. This is a problem depending on how local the high frequency component is (if it is only picked up by the low impedance microwire then they are all reflecting the same signal + noise; this is fine because the same is true for the 2nd order oscillation; if they reflect very local activity they might differ or form clusters of neurons that all have the same spatial orientation; we do not know how they relatively move during implantation). Hinges upon how local the high imedance and how local the low impedance wire records. HAven't found anything on behnke fried, only in the buzsaki paper on 100ym spikes and 250ym lfp but that was for grid electrodes. </w:t>
+      </w:r>
+    </w:p>
+    <w:p>
+      <w:r>
+        <w:t xml:space="preserve">gaussian for convolving is a problem for spikes~HFP. The other problem might be how I shuffle for the second order permutation. I do zscore but maybe the permuted correlation is low if I shuffle HFA of one microwire with a low firing neuron on another microwire. This should not be a problem if I shuffle episodes where I compare LFP and spikes of the same microwire. </w:t>
+      </w:r>
+    </w:p>
+    <w:p>
+      <w:r>
+        <w:t>Do something as a spike locked LFP? I did a time frequency plot but it wasn't anything nice.</w:t>
+      </w:r>
+    </w:p>
+    <w:p/>
+    <w:p/>
+    <w:p>
+      <w:pPr>
+        <w:rPr>
+          <w:lang w:val="en-DE"/>
+        </w:rPr>
+      </w:pPr>
+      <w:r>
+        <w:rPr>
+          <w:lang w:val="en-DE"/>
+        </w:rPr>
+        <w:t>Check out again “more notes”, “unknown” which has more theta info and notes on laptop with more details on HFP. I also have some interesting tabs open.</w:t>
+      </w:r>
+    </w:p>
+    <w:p/>
+    <w:p/>
+    <w:p/>
     <w:sectPr>
       <w:pgSz w:w="11906" w:h="16838"/>
       <w:pgMar w:top="1440" w:right="1440" w:bottom="1440" w:left="1440" w:header="708" w:footer="708" w:gutter="0"/>
@@ -2693,6 +2319,163 @@
 <w16cid:commentsIds xmlns:wpc="http://schemas.microsoft.com/office/word/2010/wordprocessingCanvas" xmlns:cx="http://schemas.microsoft.com/office/drawing/2014/chartex" xmlns:cx1="http://schemas.microsoft.com/office/drawing/2015/9/8/chartex" xmlns:cx2="http://schemas.microsoft.com/office/drawing/2015/10/21/chartex" xmlns:cx3="http://schemas.microsoft.com/office/drawing/2016/5/9/chartex" xmlns:cx4="http://schemas.microsoft.com/office/drawing/2016/5/10/chartex" xmlns:cx5="http://schemas.microsoft.com/office/drawing/2016/5/11/chartex" xmlns:cx6="http://schemas.microsoft.com/office/drawing/2016/5/12/chartex" xmlns:cx7="http://schemas.microsoft.com/office/drawing/2016/5/13/chartex" xmlns:cx8="http://schemas.microsoft.com/office/drawing/2016/5/14/chartex" xmlns:mc="http://schemas.openxmlformats.org/markup-compatibility/2006" xmlns:aink="http://schemas.microsoft.com/office/drawing/2016/ink" xmlns:am3d="http://schemas.microsoft.com/office/drawing/2017/model3d" xmlns:o="urn:schemas-microsoft-com:office:office" xmlns:oel="http://schemas.microsoft.com/office/2019/extlst" xmlns:r="http://schemas.openxmlformats.org/officeDocument/2006/relationships" xmlns:m="http://schemas.openxmlformats.org/officeDocument/2006/math" xmlns:v="urn:schemas-microsoft-com:vml" xmlns:wp14="http://schemas.microsoft.com/office/word/2010/wordprocessingDrawing" xmlns:wp="http://schemas.openxmlformats.org/drawingml/2006/wordprocessingDrawing" xmlns:w10="urn:schemas-microsoft-com:office:word" xmlns:w="http://schemas.openxmlformats.org/wordprocessingml/2006/main" xmlns:w14="http://schemas.microsoft.com/office/word/2010/wordml" xmlns:w15="http://schemas.microsoft.com/office/word/2012/wordml" xmlns:w16cex="http://schemas.microsoft.com/office/word/2018/wordml/cex" xmlns:w16cid="http://schemas.microsoft.com/office/word/2016/wordml/cid" xmlns:w16="http://schemas.microsoft.com/office/word/2018/wordml" xmlns:w16sdtdh="http://schemas.microsoft.com/office/word/2020/wordml/sdtdatahash" xmlns:w16se="http://schemas.microsoft.com/office/word/2015/wordml/symex" xmlns:wpg="http://schemas.microsoft.com/office/word/2010/wordprocessingGroup" xmlns:wpi="http://schemas.microsoft.com/office/word/2010/wordprocessingInk" xmlns:wne="http://schemas.microsoft.com/office/word/2006/wordml" xmlns:wps="http://schemas.microsoft.com/office/word/2010/wordprocessingShape" mc:Ignorable="w14 w15 w16se w16cid w16 w16cex w16sdtdh wp14">
   <w16cid:commentId w16cid:paraId="4B95C34E" w16cid:durableId="2750B1AE"/>
 </w16cid:commentsIds>
+</file>
+
+<file path=word/numbering.xml><?xml version="1.0" encoding="utf-8"?>
+<w:numbering xmlns:wpc="http://schemas.microsoft.com/office/word/2010/wordprocessingCanvas" xmlns:cx="http://schemas.microsoft.com/office/drawing/2014/chartex" xmlns:cx1="http://schemas.microsoft.com/office/drawing/2015/9/8/chartex" xmlns:cx2="http://schemas.microsoft.com/office/drawing/2015/10/21/chartex" xmlns:cx3="http://schemas.microsoft.com/office/drawing/2016/5/9/chartex" xmlns:cx4="http://schemas.microsoft.com/office/drawing/2016/5/10/chartex" xmlns:cx5="http://schemas.microsoft.com/office/drawing/2016/5/11/chartex" xmlns:cx6="http://schemas.microsoft.com/office/drawing/2016/5/12/chartex" xmlns:cx7="http://schemas.microsoft.com/office/drawing/2016/5/13/chartex" xmlns:cx8="http://schemas.microsoft.com/office/drawing/2016/5/14/chartex" xmlns:mc="http://schemas.openxmlformats.org/markup-compatibility/2006" xmlns:aink="http://schemas.microsoft.com/office/drawing/2016/ink" xmlns:am3d="http://schemas.microsoft.com/office/drawing/2017/model3d" xmlns:o="urn:schemas-microsoft-com:office:office" xmlns:oel="http://schemas.microsoft.com/office/2019/extlst" xmlns:r="http://schemas.openxmlformats.org/officeDocument/2006/relationships" xmlns:m="http://schemas.openxmlformats.org/officeDocument/2006/math" xmlns:v="urn:schemas-microsoft-com:vml" xmlns:wp14="http://schemas.microsoft.com/office/word/2010/wordprocessingDrawing" xmlns:wp="http://schemas.openxmlformats.org/drawingml/2006/wordprocessingDrawing" xmlns:w10="urn:schemas-microsoft-com:office:word" xmlns:w="http://schemas.openxmlformats.org/wordprocessingml/2006/main" xmlns:w14="http://schemas.microsoft.com/office/word/2010/wordml" xmlns:w15="http://schemas.microsoft.com/office/word/2012/wordml" xmlns:w16cex="http://schemas.microsoft.com/office/word/2018/wordml/cex" xmlns:w16cid="http://schemas.microsoft.com/office/word/2016/wordml/cid" xmlns:w16="http://schemas.microsoft.com/office/word/2018/wordml" xmlns:w16sdtdh="http://schemas.microsoft.com/office/word/2020/wordml/sdtdatahash" xmlns:w16se="http://schemas.microsoft.com/office/word/2015/wordml/symex" xmlns:wpg="http://schemas.microsoft.com/office/word/2010/wordprocessingGroup" xmlns:wpi="http://schemas.microsoft.com/office/word/2010/wordprocessingInk" xmlns:wne="http://schemas.microsoft.com/office/word/2006/wordml" xmlns:wps="http://schemas.microsoft.com/office/word/2010/wordprocessingShape" mc:Ignorable="w14 w15 w16se w16cid w16 w16cex w16sdtdh wp14">
+  <w:abstractNum w:abstractNumId="0" w15:restartNumberingAfterBreak="0">
+    <w:nsid w:val="61721B49"/>
+    <w:multiLevelType w:val="multilevel"/>
+    <w:tmpl w:val="D6A6426A"/>
+    <w:lvl w:ilvl="0">
+      <w:start w:val="1"/>
+      <w:numFmt w:val="bullet"/>
+      <w:lvlText w:val=""/>
+      <w:lvlJc w:val="left"/>
+      <w:pPr>
+        <w:tabs>
+          <w:tab w:val="num" w:pos="720"/>
+        </w:tabs>
+        <w:ind w:left="720" w:hanging="360"/>
+      </w:pPr>
+      <w:rPr>
+        <w:rFonts w:ascii="Symbol" w:hAnsi="Symbol" w:hint="default"/>
+        <w:sz w:val="20"/>
+      </w:rPr>
+    </w:lvl>
+    <w:lvl w:ilvl="1" w:tentative="1">
+      <w:start w:val="1"/>
+      <w:numFmt w:val="bullet"/>
+      <w:lvlText w:val="o"/>
+      <w:lvlJc w:val="left"/>
+      <w:pPr>
+        <w:tabs>
+          <w:tab w:val="num" w:pos="1440"/>
+        </w:tabs>
+        <w:ind w:left="1440" w:hanging="360"/>
+      </w:pPr>
+      <w:rPr>
+        <w:rFonts w:ascii="Courier New" w:hAnsi="Courier New" w:hint="default"/>
+        <w:sz w:val="20"/>
+      </w:rPr>
+    </w:lvl>
+    <w:lvl w:ilvl="2" w:tentative="1">
+      <w:start w:val="1"/>
+      <w:numFmt w:val="bullet"/>
+      <w:lvlText w:val=""/>
+      <w:lvlJc w:val="left"/>
+      <w:pPr>
+        <w:tabs>
+          <w:tab w:val="num" w:pos="2160"/>
+        </w:tabs>
+        <w:ind w:left="2160" w:hanging="360"/>
+      </w:pPr>
+      <w:rPr>
+        <w:rFonts w:ascii="Wingdings" w:hAnsi="Wingdings" w:hint="default"/>
+        <w:sz w:val="20"/>
+      </w:rPr>
+    </w:lvl>
+    <w:lvl w:ilvl="3" w:tentative="1">
+      <w:start w:val="1"/>
+      <w:numFmt w:val="bullet"/>
+      <w:lvlText w:val=""/>
+      <w:lvlJc w:val="left"/>
+      <w:pPr>
+        <w:tabs>
+          <w:tab w:val="num" w:pos="2880"/>
+        </w:tabs>
+        <w:ind w:left="2880" w:hanging="360"/>
+      </w:pPr>
+      <w:rPr>
+        <w:rFonts w:ascii="Wingdings" w:hAnsi="Wingdings" w:hint="default"/>
+        <w:sz w:val="20"/>
+      </w:rPr>
+    </w:lvl>
+    <w:lvl w:ilvl="4" w:tentative="1">
+      <w:start w:val="1"/>
+      <w:numFmt w:val="bullet"/>
+      <w:lvlText w:val=""/>
+      <w:lvlJc w:val="left"/>
+      <w:pPr>
+        <w:tabs>
+          <w:tab w:val="num" w:pos="3600"/>
+        </w:tabs>
+        <w:ind w:left="3600" w:hanging="360"/>
+      </w:pPr>
+      <w:rPr>
+        <w:rFonts w:ascii="Wingdings" w:hAnsi="Wingdings" w:hint="default"/>
+        <w:sz w:val="20"/>
+      </w:rPr>
+    </w:lvl>
+    <w:lvl w:ilvl="5" w:tentative="1">
+      <w:start w:val="1"/>
+      <w:numFmt w:val="bullet"/>
+      <w:lvlText w:val=""/>
+      <w:lvlJc w:val="left"/>
+      <w:pPr>
+        <w:tabs>
+          <w:tab w:val="num" w:pos="4320"/>
+        </w:tabs>
+        <w:ind w:left="4320" w:hanging="360"/>
+      </w:pPr>
+      <w:rPr>
+        <w:rFonts w:ascii="Wingdings" w:hAnsi="Wingdings" w:hint="default"/>
+        <w:sz w:val="20"/>
+      </w:rPr>
+    </w:lvl>
+    <w:lvl w:ilvl="6" w:tentative="1">
+      <w:start w:val="1"/>
+      <w:numFmt w:val="bullet"/>
+      <w:lvlText w:val=""/>
+      <w:lvlJc w:val="left"/>
+      <w:pPr>
+        <w:tabs>
+          <w:tab w:val="num" w:pos="5040"/>
+        </w:tabs>
+        <w:ind w:left="5040" w:hanging="360"/>
+      </w:pPr>
+      <w:rPr>
+        <w:rFonts w:ascii="Wingdings" w:hAnsi="Wingdings" w:hint="default"/>
+        <w:sz w:val="20"/>
+      </w:rPr>
+    </w:lvl>
+    <w:lvl w:ilvl="7" w:tentative="1">
+      <w:start w:val="1"/>
+      <w:numFmt w:val="bullet"/>
+      <w:lvlText w:val=""/>
+      <w:lvlJc w:val="left"/>
+      <w:pPr>
+        <w:tabs>
+          <w:tab w:val="num" w:pos="5760"/>
+        </w:tabs>
+        <w:ind w:left="5760" w:hanging="360"/>
+      </w:pPr>
+      <w:rPr>
+        <w:rFonts w:ascii="Wingdings" w:hAnsi="Wingdings" w:hint="default"/>
+        <w:sz w:val="20"/>
+      </w:rPr>
+    </w:lvl>
+    <w:lvl w:ilvl="8" w:tentative="1">
+      <w:start w:val="1"/>
+      <w:numFmt w:val="bullet"/>
+      <w:lvlText w:val=""/>
+      <w:lvlJc w:val="left"/>
+      <w:pPr>
+        <w:tabs>
+          <w:tab w:val="num" w:pos="6480"/>
+        </w:tabs>
+        <w:ind w:left="6480" w:hanging="360"/>
+      </w:pPr>
+      <w:rPr>
+        <w:rFonts w:ascii="Wingdings" w:hAnsi="Wingdings" w:hint="default"/>
+        <w:sz w:val="20"/>
+      </w:rPr>
+    </w:lvl>
+  </w:abstractNum>
+  <w:num w:numId="1" w16cid:durableId="1885023576">
+    <w:abstractNumId w:val="0"/>
+  </w:num>
+</w:numbering>
 </file>
 
 <file path=word/people.xml><?xml version="1.0" encoding="utf-8"?>
@@ -3200,6 +2983,30 @@
       <w:lang w:val="en-US"/>
     </w:rPr>
   </w:style>
+  <w:style w:type="paragraph" w:customStyle="1" w:styleId="pf0">
+    <w:name w:val="pf0"/>
+    <w:basedOn w:val="Normal"/>
+    <w:rsid w:val="00EE6F79"/>
+    <w:pPr>
+      <w:spacing w:before="100" w:beforeAutospacing="1" w:after="100" w:afterAutospacing="1" w:line="240" w:lineRule="auto"/>
+    </w:pPr>
+    <w:rPr>
+      <w:rFonts w:ascii="Times New Roman" w:eastAsia="Times New Roman" w:hAnsi="Times New Roman" w:cs="Times New Roman"/>
+      <w:sz w:val="24"/>
+      <w:szCs w:val="24"/>
+      <w:lang w:eastAsia="en-GB"/>
+    </w:rPr>
+  </w:style>
+  <w:style w:type="character" w:customStyle="1" w:styleId="cf01">
+    <w:name w:val="cf01"/>
+    <w:basedOn w:val="DefaultParagraphFont"/>
+    <w:rsid w:val="00EE6F79"/>
+    <w:rPr>
+      <w:rFonts w:ascii="Segoe UI" w:hAnsi="Segoe UI" w:cs="Segoe UI" w:hint="default"/>
+      <w:sz w:val="18"/>
+      <w:szCs w:val="18"/>
+    </w:rPr>
+  </w:style>
 </w:styles>
 </file>
 

</xml_diff>